<commit_message>
Point at which Version sent to Verena
</commit_message>
<xml_diff>
--- a/Frequently_Asked_Questions/Base_Materials-Delete_when _done/FAQ 2020-Working_Copy.docx
+++ b/Frequently_Asked_Questions/Base_Materials-Delete_when _done/FAQ 2020-Working_Copy.docx
@@ -82,7 +82,7 @@
       </w:pPr>
       <w:r>
         <w:rPr/>
-        <w:t>Please, what's the difference between Protein Domains and Protein Sequence Motifs?</w:t>
+        <w:t>?</w:t>
       </w:r>
     </w:p>
     <w:p>
@@ -628,6 +628,20 @@
       <w:r>
         <w:rPr/>
         <w:t>what is the best tool to make sequence alignment</w:t>
+      </w:r>
+    </w:p>
+    <w:p>
+      <w:pPr>
+        <w:pStyle w:val="ListParagraph"/>
+        <w:numPr>
+          <w:ilvl w:val="0"/>
+          <w:numId w:val="2"/>
+        </w:numPr>
+        <w:rPr/>
+      </w:pPr>
+      <w:r>
+        <w:rPr/>
+        <w:t>Please, what's the difference between Protein Domains and Protein Sequence Motifs</w:t>
       </w:r>
     </w:p>
     <w:p>

</xml_diff>